<commit_message>
minor update to docs
</commit_message>
<xml_diff>
--- a/Documentation/FlynnMay_CrossPlatformDev_ProjectOverview.docx
+++ b/Documentation/FlynnMay_CrossPlatformDev_ProjectOverview.docx
@@ -3121,7 +3121,7 @@
                 <w:szCs w:val="20"/>
                 <w:lang w:val="en-US"/>
               </w:rPr>
-              <w:t>Not Done</w:t>
+              <w:t>Done</w:t>
             </w:r>
           </w:p>
         </w:tc>
@@ -3325,7 +3325,7 @@
                 <w:szCs w:val="20"/>
                 <w:lang w:val="en-US"/>
               </w:rPr>
-              <w:t>Not Done</w:t>
+              <w:t>Done</w:t>
             </w:r>
           </w:p>
         </w:tc>

</xml_diff>